<commit_message>
minor fixes in ataskaita
</commit_message>
<xml_diff>
--- a/1LabDarboAtaskaita.docx
+++ b/1LabDarboAtaskaita.docx
@@ -1984,6 +1984,7 @@
     <w:p/>
     <w:p>
       <w:pPr>
+        <w:jc w:val="center"/>
         <w:rPr>
           <w:lang w:val="en-US"/>
         </w:rPr>
@@ -2769,6 +2770,9 @@
       </w:tr>
     </w:tbl>
     <w:p>
+      <w:pPr>
+        <w:jc w:val="center"/>
+      </w:pPr>
       <w:r>
         <w:rPr>
           <w:noProof/>
@@ -3553,6 +3557,9 @@
     </w:tbl>
     <w:p/>
     <w:p>
+      <w:pPr>
+        <w:jc w:val="center"/>
+      </w:pPr>
       <w:r>
         <w:rPr>
           <w:noProof/>
@@ -3595,8 +3602,6 @@
           </wp:inline>
         </w:drawing>
       </w:r>
-      <w:bookmarkStart w:id="4" w:name="_GoBack"/>
-      <w:bookmarkEnd w:id="4"/>
     </w:p>
     <w:p>
       <w:pPr>
@@ -4358,6 +4363,9 @@
     </w:tbl>
     <w:p/>
     <w:p>
+      <w:pPr>
+        <w:jc w:val="center"/>
+      </w:pPr>
       <w:r>
         <w:rPr>
           <w:noProof/>
@@ -5148,6 +5156,9 @@
       </w:tr>
     </w:tbl>
     <w:p>
+      <w:pPr>
+        <w:jc w:val="center"/>
+      </w:pPr>
       <w:r>
         <w:rPr>
           <w:noProof/>
@@ -5961,6 +5972,7 @@
     </w:p>
     <w:p>
       <w:pPr>
+        <w:jc w:val="center"/>
         <w:rPr>
           <w:lang w:val="en-US"/>
         </w:rPr>
@@ -6772,6 +6784,9 @@
     </w:tbl>
     <w:p/>
     <w:p>
+      <w:pPr>
+        <w:jc w:val="center"/>
+      </w:pPr>
       <w:r>
         <w:rPr>
           <w:noProof/>
@@ -7498,6 +7513,7 @@
           <w:rFonts w:cs="Times New Roman"/>
         </w:rPr>
       </w:pPr>
+      <w:bookmarkStart w:id="4" w:name="_GoBack"/>
       <w:r>
         <w:rPr>
           <w:rFonts w:cs="Times New Roman"/>
@@ -7546,6 +7562,7 @@
           </wp:inline>
         </w:drawing>
       </w:r>
+      <w:bookmarkEnd w:id="4"/>
       <w:r>
         <w:rPr>
           <w:rFonts w:cs="Times New Roman"/>

</xml_diff>

<commit_message>
sudeti paveiksleliai ir keli pavadinimai
</commit_message>
<xml_diff>
--- a/1LabDarboAtaskaita.docx
+++ b/1LabDarboAtaskaita.docx
@@ -1,6 +1,6 @@
 
 <file path=word/document.xml><?xml version="1.0" encoding="utf-8"?>
-<w:document xmlns:wpc="http://schemas.microsoft.com/office/word/2010/wordprocessingCanvas" xmlns:cx="http://schemas.microsoft.com/office/drawing/2014/chartex" xmlns:cx1="http://schemas.microsoft.com/office/drawing/2015/9/8/chartex" xmlns:cx2="http://schemas.microsoft.com/office/drawing/2015/10/21/chartex" xmlns:cx3="http://schemas.microsoft.com/office/drawing/2016/5/9/chartex" xmlns:cx4="http://schemas.microsoft.com/office/drawing/2016/5/10/chartex" xmlns:cx5="http://schemas.microsoft.com/office/drawing/2016/5/11/chartex" xmlns:mc="http://schemas.openxmlformats.org/markup-compatibility/2006" xmlns:o="urn:schemas-microsoft-com:office:office" xmlns:r="http://schemas.openxmlformats.org/officeDocument/2006/relationships" xmlns:m="http://schemas.openxmlformats.org/officeDocument/2006/math" xmlns:v="urn:schemas-microsoft-com:vml" xmlns:wp14="http://schemas.microsoft.com/office/word/2010/wordprocessingDrawing" xmlns:wp="http://schemas.openxmlformats.org/drawingml/2006/wordprocessingDrawing" xmlns:w10="urn:schemas-microsoft-com:office:word" xmlns:w="http://schemas.openxmlformats.org/wordprocessingml/2006/main" xmlns:w14="http://schemas.microsoft.com/office/word/2010/wordml" xmlns:w15="http://schemas.microsoft.com/office/word/2012/wordml" xmlns:w16se="http://schemas.microsoft.com/office/word/2015/wordml/symex" xmlns:wpg="http://schemas.microsoft.com/office/word/2010/wordprocessingGroup" xmlns:wpi="http://schemas.microsoft.com/office/word/2010/wordprocessingInk" xmlns:wne="http://schemas.microsoft.com/office/word/2006/wordml" xmlns:wps="http://schemas.microsoft.com/office/word/2010/wordprocessingShape" mc:Ignorable="w14 w15 w16se wp14">
+<w:document xmlns:wpc="http://schemas.microsoft.com/office/word/2010/wordprocessingCanvas" xmlns:mo="http://schemas.microsoft.com/office/mac/office/2008/main" xmlns:mc="http://schemas.openxmlformats.org/markup-compatibility/2006" xmlns:mv="urn:schemas-microsoft-com:mac:vml" xmlns:o="urn:schemas-microsoft-com:office:office" xmlns:r="http://schemas.openxmlformats.org/officeDocument/2006/relationships" xmlns:m="http://schemas.openxmlformats.org/officeDocument/2006/math" xmlns:v="urn:schemas-microsoft-com:vml" xmlns:wp14="http://schemas.microsoft.com/office/word/2010/wordprocessingDrawing" xmlns:wp="http://schemas.openxmlformats.org/drawingml/2006/wordprocessingDrawing" xmlns:w10="urn:schemas-microsoft-com:office:word" xmlns:w="http://schemas.openxmlformats.org/wordprocessingml/2006/main" xmlns:w14="http://schemas.microsoft.com/office/word/2010/wordml" xmlns:w15="http://schemas.microsoft.com/office/word/2012/wordml" xmlns:wpg="http://schemas.microsoft.com/office/word/2010/wordprocessingGroup" xmlns:wpi="http://schemas.microsoft.com/office/word/2010/wordprocessingInk" xmlns:wne="http://schemas.microsoft.com/office/word/2006/wordml" xmlns:wps="http://schemas.microsoft.com/office/word/2010/wordprocessingShape" mc:Ignorable="w14 w15 wp14">
   <w:body>
     <w:p>
       <w:pPr>
@@ -955,91 +955,290 @@
         <w:t>Sistemos vartotojo sąsajos prototipas</w:t>
       </w:r>
     </w:p>
+    <w:p/>
     <w:p>
       <w:pPr>
-        <w:rPr>
-          <w:rFonts w:cs="Times New Roman"/>
-          <w:color w:val="C00000"/>
-        </w:rPr>
+        <w:keepNext/>
       </w:pPr>
       <w:r>
         <w:rPr>
-          <w:rFonts w:cs="Times New Roman"/>
-          <w:color w:val="C00000"/>
+          <w:noProof/>
+          <w:lang w:val="en-US"/>
         </w:rPr>
-        <w:t>Esminiams</w:t>
+        <w:drawing>
+          <wp:inline distT="0" distB="0" distL="0" distR="0" wp14:anchorId="5C4EFBF4" wp14:editId="6B456319">
+            <wp:extent cx="5483323" cy="5462272"/>
+            <wp:effectExtent l="0" t="0" r="3175" b="0"/>
+            <wp:docPr id="21" name="Picture 21"/>
+            <wp:cNvGraphicFramePr>
+              <a:graphicFrameLocks xmlns:a="http://schemas.openxmlformats.org/drawingml/2006/main" noChangeAspect="1"/>
+            </wp:cNvGraphicFramePr>
+            <a:graphic xmlns:a="http://schemas.openxmlformats.org/drawingml/2006/main">
+              <a:graphicData uri="http://schemas.openxmlformats.org/drawingml/2006/picture">
+                <pic:pic xmlns:pic="http://schemas.openxmlformats.org/drawingml/2006/picture">
+                  <pic:nvPicPr>
+                    <pic:cNvPr id="21" name="1-Įstagos savininko Home.png"/>
+                    <pic:cNvPicPr/>
+                  </pic:nvPicPr>
+                  <pic:blipFill>
+                    <a:blip r:embed="rId6">
+                      <a:extLst>
+                        <a:ext uri="{28A0092B-C50C-407E-A947-70E740481C1C}">
+                          <a14:useLocalDpi xmlns:a14="http://schemas.microsoft.com/office/drawing/2010/main" val="0"/>
+                        </a:ext>
+                      </a:extLst>
+                    </a:blip>
+                    <a:stretch>
+                      <a:fillRect/>
+                    </a:stretch>
+                  </pic:blipFill>
+                  <pic:spPr>
+                    <a:xfrm>
+                      <a:off x="0" y="0"/>
+                      <a:ext cx="5492486" cy="5471400"/>
+                    </a:xfrm>
+                    <a:prstGeom prst="rect">
+                      <a:avLst/>
+                    </a:prstGeom>
+                  </pic:spPr>
+                </pic:pic>
+              </a:graphicData>
+            </a:graphic>
+          </wp:inline>
+        </w:drawing>
       </w:r>
+    </w:p>
+    <w:p>
+      <w:pPr>
+        <w:pStyle w:val="Caption"/>
+        <w:jc w:val="center"/>
+      </w:pPr>
+      <w:r>
+        <w:t xml:space="preserve">Pav.  </w:t>
+      </w:r>
+      <w:fldSimple w:instr=" SEQ Pav._ \* ARABIC ">
+        <w:r>
+          <w:rPr>
+            <w:noProof/>
+          </w:rPr>
+          <w:t>1</w:t>
+        </w:r>
+      </w:fldSimple>
+      <w:r>
+        <w:t xml:space="preserve"> Įstaigos vadovo pradinis langas</w:t>
+      </w:r>
+    </w:p>
+    <w:p>
       <w:r>
         <w:rPr>
-          <w:rFonts w:cs="Times New Roman"/>
-          <w:color w:val="C00000"/>
+          <w:noProof/>
+          <w:lang w:val="en-US"/>
         </w:rPr>
-        <w:t xml:space="preserve"> PA turi būti </w:t>
+        <w:lastRenderedPageBreak/>
+        <w:drawing>
+          <wp:inline distT="0" distB="0" distL="0" distR="0" wp14:anchorId="4A1CB0C8" wp14:editId="6669911C">
+            <wp:extent cx="6120130" cy="6096635"/>
+            <wp:effectExtent l="0" t="0" r="1270" b="0"/>
+            <wp:docPr id="22" name="Picture 22"/>
+            <wp:cNvGraphicFramePr>
+              <a:graphicFrameLocks xmlns:a="http://schemas.openxmlformats.org/drawingml/2006/main" noChangeAspect="1"/>
+            </wp:cNvGraphicFramePr>
+            <a:graphic xmlns:a="http://schemas.openxmlformats.org/drawingml/2006/main">
+              <a:graphicData uri="http://schemas.openxmlformats.org/drawingml/2006/picture">
+                <pic:pic xmlns:pic="http://schemas.openxmlformats.org/drawingml/2006/picture">
+                  <pic:nvPicPr>
+                    <pic:cNvPr id="22" name="2-Vieta.png"/>
+                    <pic:cNvPicPr/>
+                  </pic:nvPicPr>
+                  <pic:blipFill>
+                    <a:blip r:embed="rId7">
+                      <a:extLst>
+                        <a:ext uri="{28A0092B-C50C-407E-A947-70E740481C1C}">
+                          <a14:useLocalDpi xmlns:a14="http://schemas.microsoft.com/office/drawing/2010/main" val="0"/>
+                        </a:ext>
+                      </a:extLst>
+                    </a:blip>
+                    <a:stretch>
+                      <a:fillRect/>
+                    </a:stretch>
+                  </pic:blipFill>
+                  <pic:spPr>
+                    <a:xfrm>
+                      <a:off x="0" y="0"/>
+                      <a:ext cx="6120130" cy="6096635"/>
+                    </a:xfrm>
+                    <a:prstGeom prst="rect">
+                      <a:avLst/>
+                    </a:prstGeom>
+                  </pic:spPr>
+                </pic:pic>
+              </a:graphicData>
+            </a:graphic>
+          </wp:inline>
+        </w:drawing>
       </w:r>
+    </w:p>
+    <w:p>
+      <w:pPr>
+        <w:pStyle w:val="Caption"/>
+        <w:jc w:val="center"/>
+      </w:pPr>
+      <w:r>
+        <w:t xml:space="preserve">Pav.  </w:t>
+      </w:r>
+      <w:fldSimple w:instr=" SEQ Pav._ \* ARABIC ">
+        <w:r>
+          <w:rPr>
+            <w:noProof/>
+          </w:rPr>
+          <w:t>2</w:t>
+        </w:r>
+      </w:fldSimple>
+      <w:r>
+        <w:t xml:space="preserve"> Įstaigos vadovo vienos vietos peržiūros langas</w:t>
+      </w:r>
+    </w:p>
+    <w:p>
       <w:r>
         <w:rPr>
-          <w:rFonts w:cs="Times New Roman"/>
-          <w:color w:val="C00000"/>
+          <w:noProof/>
+          <w:lang w:val="en-US"/>
         </w:rPr>
-        <w:t>po GUI prototipą (</w:t>
+        <w:lastRenderedPageBreak/>
+        <w:drawing>
+          <wp:inline distT="0" distB="0" distL="0" distR="0" wp14:anchorId="7E1CBDE7" wp14:editId="6247DFEA">
+            <wp:extent cx="6120130" cy="6096635"/>
+            <wp:effectExtent l="0" t="0" r="1270" b="0"/>
+            <wp:docPr id="23" name="Picture 23"/>
+            <wp:cNvGraphicFramePr>
+              <a:graphicFrameLocks xmlns:a="http://schemas.openxmlformats.org/drawingml/2006/main" noChangeAspect="1"/>
+            </wp:cNvGraphicFramePr>
+            <a:graphic xmlns:a="http://schemas.openxmlformats.org/drawingml/2006/main">
+              <a:graphicData uri="http://schemas.openxmlformats.org/drawingml/2006/picture">
+                <pic:pic xmlns:pic="http://schemas.openxmlformats.org/drawingml/2006/picture">
+                  <pic:nvPicPr>
+                    <pic:cNvPr id="23" name="3-Registruoto vartotojo HOME.png"/>
+                    <pic:cNvPicPr/>
+                  </pic:nvPicPr>
+                  <pic:blipFill>
+                    <a:blip r:embed="rId8">
+                      <a:extLst>
+                        <a:ext uri="{28A0092B-C50C-407E-A947-70E740481C1C}">
+                          <a14:useLocalDpi xmlns:a14="http://schemas.microsoft.com/office/drawing/2010/main" val="0"/>
+                        </a:ext>
+                      </a:extLst>
+                    </a:blip>
+                    <a:stretch>
+                      <a:fillRect/>
+                    </a:stretch>
+                  </pic:blipFill>
+                  <pic:spPr>
+                    <a:xfrm>
+                      <a:off x="0" y="0"/>
+                      <a:ext cx="6120130" cy="6096635"/>
+                    </a:xfrm>
+                    <a:prstGeom prst="rect">
+                      <a:avLst/>
+                    </a:prstGeom>
+                  </pic:spPr>
+                </pic:pic>
+              </a:graphicData>
+            </a:graphic>
+          </wp:inline>
+        </w:drawing>
       </w:r>
+    </w:p>
+    <w:p>
+      <w:pPr>
+        <w:pStyle w:val="Caption"/>
+        <w:jc w:val="center"/>
+      </w:pPr>
+      <w:r>
+        <w:t xml:space="preserve">Pav.  </w:t>
+      </w:r>
+      <w:fldSimple w:instr=" SEQ Pav._ \* ARABIC ">
+        <w:r>
+          <w:rPr>
+            <w:noProof/>
+          </w:rPr>
+          <w:t>3</w:t>
+        </w:r>
+      </w:fldSimple>
+      <w:r>
+        <w:t xml:space="preserve"> Registruoto vartotojo pradinis langas</w:t>
+      </w:r>
+    </w:p>
+    <w:p>
       <w:r>
         <w:rPr>
-          <w:rFonts w:cs="Times New Roman"/>
-          <w:color w:val="C00000"/>
+          <w:noProof/>
+          <w:lang w:val="en-US"/>
         </w:rPr>
-        <w:t>mažiausiai</w:t>
-      </w:r>
-      <w:r>
-        <w:rPr>
-          <w:rFonts w:cs="Times New Roman"/>
-          <w:color w:val="C00000"/>
-        </w:rPr>
-        <w:t xml:space="preserve"> 3 </w:t>
-      </w:r>
-      <w:r>
-        <w:rPr>
-          <w:rFonts w:cs="Times New Roman"/>
-          <w:color w:val="C00000"/>
-        </w:rPr>
-        <w:t xml:space="preserve">skirtingi </w:t>
-      </w:r>
-      <w:r>
-        <w:rPr>
-          <w:rFonts w:cs="Times New Roman"/>
-          <w:color w:val="C00000"/>
-        </w:rPr>
-        <w:t>langai, parodantys svarbiausius sistemos veikimo principus)</w:t>
-      </w:r>
-      <w:r>
-        <w:rPr>
-          <w:rFonts w:cs="Times New Roman"/>
-          <w:color w:val="C00000"/>
-        </w:rPr>
-        <w:t>. Prototipe turi būti sunumeruoti ir aprašyti visi(pagrindiniai) elementai ir jų veikimas</w:t>
-      </w:r>
-      <w:r>
-        <w:rPr>
-          <w:rFonts w:cs="Times New Roman"/>
-          <w:color w:val="C00000"/>
-        </w:rPr>
-        <w:t xml:space="preserve">, </w:t>
-      </w:r>
-      <w:r>
-        <w:rPr>
-          <w:rFonts w:cs="Times New Roman"/>
-          <w:color w:val="C00000"/>
-        </w:rPr>
-        <w:t>rekomenduojama pateikti visų langų navigacijos medį</w:t>
-      </w:r>
-      <w:r>
-        <w:rPr>
-          <w:rFonts w:cs="Times New Roman"/>
-          <w:color w:val="C00000"/>
-        </w:rPr>
-        <w:t>.</w:t>
+        <w:lastRenderedPageBreak/>
+        <w:drawing>
+          <wp:inline distT="0" distB="0" distL="0" distR="0" wp14:anchorId="3930D04F" wp14:editId="09313045">
+            <wp:extent cx="6120130" cy="6096635"/>
+            <wp:effectExtent l="0" t="0" r="1270" b="0"/>
+            <wp:docPr id="24" name="Picture 24"/>
+            <wp:cNvGraphicFramePr>
+              <a:graphicFrameLocks xmlns:a="http://schemas.openxmlformats.org/drawingml/2006/main" noChangeAspect="1"/>
+            </wp:cNvGraphicFramePr>
+            <a:graphic xmlns:a="http://schemas.openxmlformats.org/drawingml/2006/main">
+              <a:graphicData uri="http://schemas.openxmlformats.org/drawingml/2006/picture">
+                <pic:pic xmlns:pic="http://schemas.openxmlformats.org/drawingml/2006/picture">
+                  <pic:nvPicPr>
+                    <pic:cNvPr id="24" name="4-Vadybininko Home.png"/>
+                    <pic:cNvPicPr/>
+                  </pic:nvPicPr>
+                  <pic:blipFill>
+                    <a:blip r:embed="rId9">
+                      <a:extLst>
+                        <a:ext uri="{28A0092B-C50C-407E-A947-70E740481C1C}">
+                          <a14:useLocalDpi xmlns:a14="http://schemas.microsoft.com/office/drawing/2010/main" val="0"/>
+                        </a:ext>
+                      </a:extLst>
+                    </a:blip>
+                    <a:stretch>
+                      <a:fillRect/>
+                    </a:stretch>
+                  </pic:blipFill>
+                  <pic:spPr>
+                    <a:xfrm>
+                      <a:off x="0" y="0"/>
+                      <a:ext cx="6120130" cy="6096635"/>
+                    </a:xfrm>
+                    <a:prstGeom prst="rect">
+                      <a:avLst/>
+                    </a:prstGeom>
+                  </pic:spPr>
+                </pic:pic>
+              </a:graphicData>
+            </a:graphic>
+          </wp:inline>
+        </w:drawing>
       </w:r>
     </w:p>
+    <w:p>
+      <w:pPr>
+        <w:pStyle w:val="Caption"/>
+        <w:jc w:val="center"/>
+      </w:pPr>
+      <w:r>
+        <w:t xml:space="preserve">Pav.  </w:t>
+      </w:r>
+      <w:fldSimple w:instr=" SEQ Pav._ \* ARABIC ">
+        <w:r>
+          <w:rPr>
+            <w:noProof/>
+          </w:rPr>
+          <w:t>4</w:t>
+        </w:r>
+      </w:fldSimple>
+      <w:r>
+        <w:t xml:space="preserve"> Regiono vadybininko pradinis langas</w:t>
+      </w:r>
+    </w:p>
+    <w:p/>
     <w:p>
       <w:pPr>
         <w:pStyle w:val="Heading1"/>
@@ -1097,7 +1296,7 @@
                     <pic:cNvPicPr/>
                   </pic:nvPicPr>
                   <pic:blipFill>
-                    <a:blip r:embed="rId5" cstate="print">
+                    <a:blip r:embed="rId10" cstate="print">
                       <a:extLst>
                         <a:ext uri="{28A0092B-C50C-407E-A947-70E740481C1C}">
                           <a14:useLocalDpi xmlns:a14="http://schemas.microsoft.com/office/drawing/2010/main" val="0"/>
@@ -1126,6 +1325,34 @@
     </w:p>
     <w:p>
       <w:pPr>
+        <w:pStyle w:val="Caption"/>
+        <w:jc w:val="center"/>
+      </w:pPr>
+      <w:r>
+        <w:t xml:space="preserve">Pav.  </w:t>
+      </w:r>
+      <w:fldSimple w:instr=" SEQ Pav._ \* ARABIC ">
+        <w:r>
+          <w:rPr>
+            <w:noProof/>
+          </w:rPr>
+          <w:t>5</w:t>
+        </w:r>
+      </w:fldSimple>
+      <w:r>
+        <w:t xml:space="preserve"> </w:t>
+      </w:r>
+      <w:proofErr w:type="spellStart"/>
+      <w:r>
+        <w:t>GatherUP</w:t>
+      </w:r>
+      <w:proofErr w:type="spellEnd"/>
+      <w:r>
+        <w:t xml:space="preserve"> panaudojimo atveju modelis</w:t>
+      </w:r>
+    </w:p>
+    <w:p>
+      <w:pPr>
         <w:pStyle w:val="Heading2"/>
         <w:rPr>
           <w:rFonts w:ascii="Times New Roman" w:hAnsi="Times New Roman" w:cs="Times New Roman"/>
@@ -2010,7 +2237,7 @@
                     <pic:cNvPicPr/>
                   </pic:nvPicPr>
                   <pic:blipFill>
-                    <a:blip r:embed="rId6"/>
+                    <a:blip r:embed="rId11"/>
                     <a:stretch>
                       <a:fillRect/>
                     </a:stretch>
@@ -2029,6 +2256,26 @@
             </a:graphic>
           </wp:inline>
         </w:drawing>
+      </w:r>
+    </w:p>
+    <w:p>
+      <w:pPr>
+        <w:pStyle w:val="Caption"/>
+        <w:jc w:val="center"/>
+      </w:pPr>
+      <w:r>
+        <w:t xml:space="preserve">Pav.  </w:t>
+      </w:r>
+      <w:fldSimple w:instr=" SEQ Pav._ \* ARABIC ">
+        <w:r>
+          <w:rPr>
+            <w:noProof/>
+          </w:rPr>
+          <w:t>6</w:t>
+        </w:r>
+      </w:fldSimple>
+      <w:r>
+        <w:t xml:space="preserve"> PA Registruotis</w:t>
       </w:r>
     </w:p>
     <w:p>
@@ -2794,7 +3041,7 @@
                     <pic:cNvPicPr/>
                   </pic:nvPicPr>
                   <pic:blipFill>
-                    <a:blip r:embed="rId7"/>
+                    <a:blip r:embed="rId12"/>
                     <a:stretch>
                       <a:fillRect/>
                     </a:stretch>
@@ -2817,6 +3064,26 @@
     </w:p>
     <w:p>
       <w:pPr>
+        <w:pStyle w:val="Caption"/>
+        <w:jc w:val="center"/>
+      </w:pPr>
+      <w:r>
+        <w:t xml:space="preserve">Pav.  </w:t>
+      </w:r>
+      <w:fldSimple w:instr=" SEQ Pav._ \* ARABIC ">
+        <w:r>
+          <w:rPr>
+            <w:noProof/>
+          </w:rPr>
+          <w:t>7</w:t>
+        </w:r>
+      </w:fldSimple>
+      <w:r>
+        <w:t xml:space="preserve"> PA Peržiūrėti vietas</w:t>
+      </w:r>
+    </w:p>
+    <w:p>
+      <w:pPr>
         <w:pStyle w:val="Heading3"/>
       </w:pPr>
       <w:r>
@@ -3516,6 +3783,7 @@
                 <w:color w:val="000000"/>
                 <w:lang w:bidi="lo-LA"/>
               </w:rPr>
+              <w:lastRenderedPageBreak/>
               <w:t>Po sąlyga</w:t>
             </w:r>
           </w:p>
@@ -3565,7 +3833,6 @@
           <w:noProof/>
           <w:lang w:val="en-US"/>
         </w:rPr>
-        <w:lastRenderedPageBreak/>
         <w:drawing>
           <wp:inline distT="0" distB="0" distL="0" distR="0" wp14:anchorId="68233AEA" wp14:editId="434D27BA">
             <wp:extent cx="6120130" cy="4946650"/>
@@ -3582,7 +3849,7 @@
                     <pic:cNvPicPr/>
                   </pic:nvPicPr>
                   <pic:blipFill>
-                    <a:blip r:embed="rId8"/>
+                    <a:blip r:embed="rId13"/>
                     <a:stretch>
                       <a:fillRect/>
                     </a:stretch>
@@ -3601,6 +3868,26 @@
             </a:graphic>
           </wp:inline>
         </w:drawing>
+      </w:r>
+    </w:p>
+    <w:p>
+      <w:pPr>
+        <w:pStyle w:val="Caption"/>
+        <w:jc w:val="center"/>
+      </w:pPr>
+      <w:r>
+        <w:t xml:space="preserve">Pav.  </w:t>
+      </w:r>
+      <w:fldSimple w:instr=" SEQ Pav._ \* ARABIC ">
+        <w:r>
+          <w:rPr>
+            <w:noProof/>
+          </w:rPr>
+          <w:t>8</w:t>
+        </w:r>
+      </w:fldSimple>
+      <w:r>
+        <w:t xml:space="preserve"> PA Prisijungti</w:t>
       </w:r>
     </w:p>
     <w:p>
@@ -4388,7 +4675,7 @@
                     <pic:cNvPicPr/>
                   </pic:nvPicPr>
                   <pic:blipFill>
-                    <a:blip r:embed="rId9"/>
+                    <a:blip r:embed="rId14"/>
                     <a:stretch>
                       <a:fillRect/>
                     </a:stretch>
@@ -4407,6 +4694,26 @@
             </a:graphic>
           </wp:inline>
         </w:drawing>
+      </w:r>
+    </w:p>
+    <w:p>
+      <w:pPr>
+        <w:pStyle w:val="Caption"/>
+        <w:jc w:val="center"/>
+      </w:pPr>
+      <w:r>
+        <w:t xml:space="preserve">Pav.  </w:t>
+      </w:r>
+      <w:fldSimple w:instr=" SEQ Pav._ \* ARABIC ">
+        <w:r>
+          <w:rPr>
+            <w:noProof/>
+          </w:rPr>
+          <w:t>9</w:t>
+        </w:r>
+      </w:fldSimple>
+      <w:r>
+        <w:t xml:space="preserve"> PA Užregistruoti regiono vadybininką</w:t>
       </w:r>
     </w:p>
     <w:p>
@@ -4770,6 +5077,7 @@
                 <w:color w:val="000000"/>
                 <w:lang w:bidi="lo-LA"/>
               </w:rPr>
+              <w:lastRenderedPageBreak/>
               <w:t>Sužadinimo sąlyga</w:t>
             </w:r>
           </w:p>
@@ -5180,7 +5488,7 @@
                     <pic:cNvPicPr/>
                   </pic:nvPicPr>
                   <pic:blipFill>
-                    <a:blip r:embed="rId10"/>
+                    <a:blip r:embed="rId15"/>
                     <a:stretch>
                       <a:fillRect/>
                     </a:stretch>
@@ -5199,6 +5507,39 @@
             </a:graphic>
           </wp:inline>
         </w:drawing>
+      </w:r>
+    </w:p>
+    <w:p>
+      <w:pPr>
+        <w:pStyle w:val="Caption"/>
+        <w:jc w:val="center"/>
+      </w:pPr>
+      <w:r>
+        <w:t xml:space="preserve">Pav.  </w:t>
+      </w:r>
+      <w:r>
+        <w:fldChar w:fldCharType="begin"/>
+      </w:r>
+      <w:r>
+        <w:instrText xml:space="preserve"> SEQ Pav._ \* ARABIC </w:instrText>
+      </w:r>
+      <w:r>
+        <w:fldChar w:fldCharType="separate"/>
+      </w:r>
+      <w:r>
+        <w:rPr>
+          <w:noProof/>
+        </w:rPr>
+        <w:t>10</w:t>
+      </w:r>
+      <w:r>
+        <w:fldChar w:fldCharType="end"/>
+      </w:r>
+      <w:r>
+        <w:t xml:space="preserve"> </w:t>
+      </w:r>
+      <w:r>
+        <w:t>PA Peržiūrėti vartotojus</w:t>
       </w:r>
     </w:p>
     <w:p>
@@ -5999,7 +6340,7 @@
                     <pic:cNvPicPr/>
                   </pic:nvPicPr>
                   <pic:blipFill>
-                    <a:blip r:embed="rId11"/>
+                    <a:blip r:embed="rId16"/>
                     <a:stretch>
                       <a:fillRect/>
                     </a:stretch>
@@ -6018,6 +6359,41 @@
             </a:graphic>
           </wp:inline>
         </w:drawing>
+      </w:r>
+    </w:p>
+    <w:p>
+      <w:pPr>
+        <w:pStyle w:val="Caption"/>
+        <w:jc w:val="center"/>
+      </w:pPr>
+      <w:r>
+        <w:t xml:space="preserve">Pav.  </w:t>
+      </w:r>
+      <w:r>
+        <w:fldChar w:fldCharType="begin"/>
+      </w:r>
+      <w:r>
+        <w:instrText xml:space="preserve"> SEQ Pav._ \* ARABIC </w:instrText>
+      </w:r>
+      <w:r>
+        <w:fldChar w:fldCharType="separate"/>
+      </w:r>
+      <w:r>
+        <w:rPr>
+          <w:noProof/>
+        </w:rPr>
+        <w:t>11</w:t>
+      </w:r>
+      <w:r>
+        <w:fldChar w:fldCharType="end"/>
+      </w:r>
+      <w:r>
+        <w:t xml:space="preserve"> Įstaigos va</w:t>
+      </w:r>
+      <w:bookmarkStart w:id="4" w:name="_GoBack"/>
+      <w:bookmarkEnd w:id="4"/>
+      <w:r>
+        <w:t>dovo pradinis langas</w:t>
       </w:r>
     </w:p>
     <w:p>
@@ -6743,6 +7119,7 @@
                 <w:color w:val="000000"/>
                 <w:lang w:bidi="lo-LA"/>
               </w:rPr>
+              <w:lastRenderedPageBreak/>
               <w:t>Po sąlyga</w:t>
             </w:r>
           </w:p>
@@ -6792,7 +7169,6 @@
           <w:noProof/>
           <w:lang w:val="en-US"/>
         </w:rPr>
-        <w:lastRenderedPageBreak/>
         <w:drawing>
           <wp:inline distT="0" distB="0" distL="0" distR="0" wp14:anchorId="4F5131C1" wp14:editId="2214A226">
             <wp:extent cx="6120130" cy="6807835"/>
@@ -6809,7 +7185,7 @@
                     <pic:cNvPicPr/>
                   </pic:nvPicPr>
                   <pic:blipFill>
-                    <a:blip r:embed="rId12"/>
+                    <a:blip r:embed="rId17"/>
                     <a:stretch>
                       <a:fillRect/>
                     </a:stretch>
@@ -7086,6 +7462,7 @@
                 <w:color w:val="000000"/>
                 <w:lang w:bidi="lo-LA"/>
               </w:rPr>
+              <w:lastRenderedPageBreak/>
               <w:t>Aktorius</w:t>
             </w:r>
           </w:p>
@@ -7509,6 +7886,7 @@
     <w:p>
       <w:pPr>
         <w:pStyle w:val="ListParagraph"/>
+        <w:jc w:val="center"/>
         <w:rPr>
           <w:rFonts w:cs="Times New Roman"/>
         </w:rPr>
@@ -7535,7 +7913,7 @@
                     <pic:cNvPicPr/>
                   </pic:nvPicPr>
                   <pic:blipFill>
-                    <a:blip r:embed="rId13">
+                    <a:blip r:embed="rId18">
                       <a:extLst>
                         <a:ext uri="{28A0092B-C50C-407E-A947-70E740481C1C}">
                           <a14:useLocalDpi xmlns:a14="http://schemas.microsoft.com/office/drawing/2010/main" val="0"/>
@@ -8384,7 +8762,7 @@
                     <pic:cNvPicPr/>
                   </pic:nvPicPr>
                   <pic:blipFill>
-                    <a:blip r:embed="rId14">
+                    <a:blip r:embed="rId19">
                       <a:extLst>
                         <a:ext uri="{28A0092B-C50C-407E-A947-70E740481C1C}">
                           <a14:useLocalDpi xmlns:a14="http://schemas.microsoft.com/office/drawing/2010/main" val="0"/>
@@ -9137,7 +9515,7 @@
                     <pic:cNvPicPr/>
                   </pic:nvPicPr>
                   <pic:blipFill rotWithShape="1">
-                    <a:blip r:embed="rId15">
+                    <a:blip r:embed="rId20">
                       <a:extLst>
                         <a:ext uri="{28A0092B-C50C-407E-A947-70E740481C1C}">
                           <a14:useLocalDpi xmlns:a14="http://schemas.microsoft.com/office/drawing/2010/main" val="0"/>
@@ -9938,7 +10316,7 @@
                     <pic:cNvPicPr/>
                   </pic:nvPicPr>
                   <pic:blipFill>
-                    <a:blip r:embed="rId16">
+                    <a:blip r:embed="rId21">
                       <a:extLst>
                         <a:ext uri="{28A0092B-C50C-407E-A947-70E740481C1C}">
                           <a14:useLocalDpi xmlns:a14="http://schemas.microsoft.com/office/drawing/2010/main" val="0"/>
@@ -10745,7 +11123,7 @@
                     <pic:cNvPicPr/>
                   </pic:nvPicPr>
                   <pic:blipFill>
-                    <a:blip r:embed="rId17"/>
+                    <a:blip r:embed="rId22"/>
                     <a:stretch>
                       <a:fillRect/>
                     </a:stretch>
@@ -11570,7 +11948,7 @@
                     <pic:cNvPicPr/>
                   </pic:nvPicPr>
                   <pic:blipFill>
-                    <a:blip r:embed="rId18"/>
+                    <a:blip r:embed="rId23"/>
                     <a:stretch>
                       <a:fillRect/>
                     </a:stretch>
@@ -12384,7 +12762,7 @@
                     <pic:cNvPicPr/>
                   </pic:nvPicPr>
                   <pic:blipFill>
-                    <a:blip r:embed="rId19"/>
+                    <a:blip r:embed="rId24"/>
                     <a:stretch>
                       <a:fillRect/>
                     </a:stretch>
@@ -13203,7 +13581,7 @@
                     <pic:cNvPicPr/>
                   </pic:nvPicPr>
                   <pic:blipFill>
-                    <a:blip r:embed="rId20">
+                    <a:blip r:embed="rId25">
                       <a:extLst>
                         <a:ext uri="{28A0092B-C50C-407E-A947-70E740481C1C}">
                           <a14:useLocalDpi xmlns:a14="http://schemas.microsoft.com/office/drawing/2010/main" val="0"/>
@@ -14058,7 +14436,7 @@
                     </pic:cNvPicPr>
                   </pic:nvPicPr>
                   <pic:blipFill>
-                    <a:blip r:embed="rId21">
+                    <a:blip r:embed="rId26">
                       <a:extLst>
                         <a:ext uri="{28A0092B-C50C-407E-A947-70E740481C1C}">
                           <a14:useLocalDpi xmlns:a14="http://schemas.microsoft.com/office/drawing/2010/main" val="0"/>
@@ -14148,7 +14526,7 @@
                     <pic:cNvPicPr/>
                   </pic:nvPicPr>
                   <pic:blipFill>
-                    <a:blip r:embed="rId22"/>
+                    <a:blip r:embed="rId27"/>
                     <a:stretch>
                       <a:fillRect/>
                     </a:stretch>
@@ -14257,7 +14635,7 @@
                     <pic:cNvPicPr/>
                   </pic:nvPicPr>
                   <pic:blipFill>
-                    <a:blip r:embed="rId23"/>
+                    <a:blip r:embed="rId28"/>
                     <a:stretch>
                       <a:fillRect/>
                     </a:stretch>
@@ -14311,7 +14689,7 @@
                     <pic:cNvPicPr/>
                   </pic:nvPicPr>
                   <pic:blipFill>
-                    <a:blip r:embed="rId24"/>
+                    <a:blip r:embed="rId29"/>
                     <a:stretch>
                       <a:fillRect/>
                     </a:stretch>
@@ -14331,8 +14709,6 @@
           </wp:inline>
         </w:drawing>
       </w:r>
-      <w:bookmarkStart w:id="4" w:name="_GoBack"/>
-      <w:bookmarkEnd w:id="4"/>
     </w:p>
     <w:sectPr>
       <w:pgSz w:w="11906" w:h="16838"/>
@@ -14345,8 +14721,8 @@
 </file>
 
 <file path=word/numbering.xml><?xml version="1.0" encoding="utf-8"?>
-<w:numbering xmlns:wpc="http://schemas.microsoft.com/office/word/2010/wordprocessingCanvas" xmlns:cx="http://schemas.microsoft.com/office/drawing/2014/chartex" xmlns:cx1="http://schemas.microsoft.com/office/drawing/2015/9/8/chartex" xmlns:cx2="http://schemas.microsoft.com/office/drawing/2015/10/21/chartex" xmlns:cx3="http://schemas.microsoft.com/office/drawing/2016/5/9/chartex" xmlns:cx4="http://schemas.microsoft.com/office/drawing/2016/5/10/chartex" xmlns:cx5="http://schemas.microsoft.com/office/drawing/2016/5/11/chartex" xmlns:mc="http://schemas.openxmlformats.org/markup-compatibility/2006" xmlns:o="urn:schemas-microsoft-com:office:office" xmlns:r="http://schemas.openxmlformats.org/officeDocument/2006/relationships" xmlns:m="http://schemas.openxmlformats.org/officeDocument/2006/math" xmlns:v="urn:schemas-microsoft-com:vml" xmlns:wp14="http://schemas.microsoft.com/office/word/2010/wordprocessingDrawing" xmlns:wp="http://schemas.openxmlformats.org/drawingml/2006/wordprocessingDrawing" xmlns:w10="urn:schemas-microsoft-com:office:word" xmlns:w="http://schemas.openxmlformats.org/wordprocessingml/2006/main" xmlns:w14="http://schemas.microsoft.com/office/word/2010/wordml" xmlns:w15="http://schemas.microsoft.com/office/word/2012/wordml" xmlns:w16se="http://schemas.microsoft.com/office/word/2015/wordml/symex" xmlns:wpg="http://schemas.microsoft.com/office/word/2010/wordprocessingGroup" xmlns:wpi="http://schemas.microsoft.com/office/word/2010/wordprocessingInk" xmlns:wne="http://schemas.microsoft.com/office/word/2006/wordml" xmlns:wps="http://schemas.microsoft.com/office/word/2010/wordprocessingShape" mc:Ignorable="w14 w15 w16se wp14">
-  <w:abstractNum w:abstractNumId="0" w15:restartNumberingAfterBreak="0">
+<w:numbering xmlns:wpc="http://schemas.microsoft.com/office/word/2010/wordprocessingCanvas" xmlns:mo="http://schemas.microsoft.com/office/mac/office/2008/main" xmlns:mc="http://schemas.openxmlformats.org/markup-compatibility/2006" xmlns:mv="urn:schemas-microsoft-com:mac:vml" xmlns:o="urn:schemas-microsoft-com:office:office" xmlns:r="http://schemas.openxmlformats.org/officeDocument/2006/relationships" xmlns:m="http://schemas.openxmlformats.org/officeDocument/2006/math" xmlns:v="urn:schemas-microsoft-com:vml" xmlns:wp14="http://schemas.microsoft.com/office/word/2010/wordprocessingDrawing" xmlns:wp="http://schemas.openxmlformats.org/drawingml/2006/wordprocessingDrawing" xmlns:w10="urn:schemas-microsoft-com:office:word" xmlns:w="http://schemas.openxmlformats.org/wordprocessingml/2006/main" xmlns:w14="http://schemas.microsoft.com/office/word/2010/wordml" xmlns:w15="http://schemas.microsoft.com/office/word/2012/wordml" xmlns:wpg="http://schemas.microsoft.com/office/word/2010/wordprocessingGroup" xmlns:wpi="http://schemas.microsoft.com/office/word/2010/wordprocessingInk" xmlns:wne="http://schemas.microsoft.com/office/word/2006/wordml" xmlns:wps="http://schemas.microsoft.com/office/word/2010/wordprocessingShape" mc:Ignorable="w14 w15 wp14">
+  <w:abstractNum w:abstractNumId="0">
     <w:nsid w:val="10A543EF"/>
     <w:multiLevelType w:val="multilevel"/>
     <w:tmpl w:val="0427001F"/>
@@ -14432,7 +14808,7 @@
       </w:pPr>
     </w:lvl>
   </w:abstractNum>
-  <w:abstractNum w:abstractNumId="1" w15:restartNumberingAfterBreak="0">
+  <w:abstractNum w:abstractNumId="1">
     <w:nsid w:val="16795015"/>
     <w:multiLevelType w:val="hybridMultilevel"/>
     <w:tmpl w:val="16F8A300"/>
@@ -14521,7 +14897,7 @@
       </w:pPr>
     </w:lvl>
   </w:abstractNum>
-  <w:abstractNum w:abstractNumId="2" w15:restartNumberingAfterBreak="0">
+  <w:abstractNum w:abstractNumId="2">
     <w:nsid w:val="1CC439D0"/>
     <w:multiLevelType w:val="hybridMultilevel"/>
     <w:tmpl w:val="C5B8B9C0"/>
@@ -14607,7 +14983,7 @@
       </w:pPr>
     </w:lvl>
   </w:abstractNum>
-  <w:abstractNum w:abstractNumId="3" w15:restartNumberingAfterBreak="0">
+  <w:abstractNum w:abstractNumId="3">
     <w:nsid w:val="1E1B21E2"/>
     <w:multiLevelType w:val="hybridMultilevel"/>
     <w:tmpl w:val="121C153A"/>
@@ -14720,7 +15096,7 @@
       </w:rPr>
     </w:lvl>
   </w:abstractNum>
-  <w:abstractNum w:abstractNumId="4" w15:restartNumberingAfterBreak="0">
+  <w:abstractNum w:abstractNumId="4">
     <w:nsid w:val="1F790C20"/>
     <w:multiLevelType w:val="hybridMultilevel"/>
     <w:tmpl w:val="CCBE1F14"/>
@@ -14833,7 +15209,7 @@
       </w:rPr>
     </w:lvl>
   </w:abstractNum>
-  <w:abstractNum w:abstractNumId="5" w15:restartNumberingAfterBreak="0">
+  <w:abstractNum w:abstractNumId="5">
     <w:nsid w:val="22CB10C2"/>
     <w:multiLevelType w:val="multilevel"/>
     <w:tmpl w:val="0409001F"/>
@@ -14919,7 +15295,7 @@
       </w:pPr>
     </w:lvl>
   </w:abstractNum>
-  <w:abstractNum w:abstractNumId="6" w15:restartNumberingAfterBreak="0">
+  <w:abstractNum w:abstractNumId="6">
     <w:nsid w:val="27C5681C"/>
     <w:multiLevelType w:val="multilevel"/>
     <w:tmpl w:val="0427001F"/>
@@ -15005,7 +15381,7 @@
       </w:pPr>
     </w:lvl>
   </w:abstractNum>
-  <w:abstractNum w:abstractNumId="7" w15:restartNumberingAfterBreak="0">
+  <w:abstractNum w:abstractNumId="7">
     <w:nsid w:val="280162F7"/>
     <w:multiLevelType w:val="hybridMultilevel"/>
     <w:tmpl w:val="F3D83760"/>
@@ -15118,7 +15494,7 @@
       </w:rPr>
     </w:lvl>
   </w:abstractNum>
-  <w:abstractNum w:abstractNumId="8" w15:restartNumberingAfterBreak="0">
+  <w:abstractNum w:abstractNumId="8">
     <w:nsid w:val="286D1A2C"/>
     <w:multiLevelType w:val="multilevel"/>
     <w:tmpl w:val="7EBC79D0"/>
@@ -15231,7 +15607,7 @@
       </w:rPr>
     </w:lvl>
   </w:abstractNum>
-  <w:abstractNum w:abstractNumId="9" w15:restartNumberingAfterBreak="0">
+  <w:abstractNum w:abstractNumId="9">
     <w:nsid w:val="2A110287"/>
     <w:multiLevelType w:val="hybridMultilevel"/>
     <w:tmpl w:val="3996970E"/>
@@ -15344,7 +15720,7 @@
       </w:rPr>
     </w:lvl>
   </w:abstractNum>
-  <w:abstractNum w:abstractNumId="10" w15:restartNumberingAfterBreak="0">
+  <w:abstractNum w:abstractNumId="10">
     <w:nsid w:val="2C1674AB"/>
     <w:multiLevelType w:val="hybridMultilevel"/>
     <w:tmpl w:val="49709A44"/>
@@ -15457,7 +15833,7 @@
       </w:rPr>
     </w:lvl>
   </w:abstractNum>
-  <w:abstractNum w:abstractNumId="11" w15:restartNumberingAfterBreak="0">
+  <w:abstractNum w:abstractNumId="11">
     <w:nsid w:val="2FA32F75"/>
     <w:multiLevelType w:val="hybridMultilevel"/>
     <w:tmpl w:val="A056892C"/>
@@ -15570,7 +15946,7 @@
       </w:rPr>
     </w:lvl>
   </w:abstractNum>
-  <w:abstractNum w:abstractNumId="12" w15:restartNumberingAfterBreak="0">
+  <w:abstractNum w:abstractNumId="12">
     <w:nsid w:val="3AE238C4"/>
     <w:multiLevelType w:val="multilevel"/>
     <w:tmpl w:val="04270025"/>
@@ -15665,7 +16041,7 @@
       </w:pPr>
     </w:lvl>
   </w:abstractNum>
-  <w:abstractNum w:abstractNumId="13" w15:restartNumberingAfterBreak="0">
+  <w:abstractNum w:abstractNumId="13">
     <w:nsid w:val="3E515CC6"/>
     <w:multiLevelType w:val="multilevel"/>
     <w:tmpl w:val="478C1690"/>
@@ -15755,7 +16131,7 @@
       </w:pPr>
     </w:lvl>
   </w:abstractNum>
-  <w:abstractNum w:abstractNumId="14" w15:restartNumberingAfterBreak="0">
+  <w:abstractNum w:abstractNumId="14">
     <w:nsid w:val="423C2BE1"/>
     <w:multiLevelType w:val="multilevel"/>
     <w:tmpl w:val="0409001F"/>
@@ -15841,7 +16217,7 @@
       </w:pPr>
     </w:lvl>
   </w:abstractNum>
-  <w:abstractNum w:abstractNumId="15" w15:restartNumberingAfterBreak="0">
+  <w:abstractNum w:abstractNumId="15">
     <w:nsid w:val="5178201F"/>
     <w:multiLevelType w:val="multilevel"/>
     <w:tmpl w:val="F1D05B88"/>
@@ -15927,7 +16303,7 @@
       </w:pPr>
     </w:lvl>
   </w:abstractNum>
-  <w:abstractNum w:abstractNumId="16" w15:restartNumberingAfterBreak="0">
+  <w:abstractNum w:abstractNumId="16">
     <w:nsid w:val="5BFA4219"/>
     <w:multiLevelType w:val="hybridMultilevel"/>
     <w:tmpl w:val="AAF06512"/>
@@ -16016,7 +16392,7 @@
       </w:pPr>
     </w:lvl>
   </w:abstractNum>
-  <w:abstractNum w:abstractNumId="17" w15:restartNumberingAfterBreak="0">
+  <w:abstractNum w:abstractNumId="17">
     <w:nsid w:val="5C0A432D"/>
     <w:multiLevelType w:val="multilevel"/>
     <w:tmpl w:val="0409001F"/>
@@ -16102,7 +16478,7 @@
       </w:pPr>
     </w:lvl>
   </w:abstractNum>
-  <w:abstractNum w:abstractNumId="18" w15:restartNumberingAfterBreak="0">
+  <w:abstractNum w:abstractNumId="18">
     <w:nsid w:val="60FC5E5C"/>
     <w:multiLevelType w:val="multilevel"/>
     <w:tmpl w:val="1B366EBE"/>
@@ -16188,7 +16564,7 @@
       </w:pPr>
     </w:lvl>
   </w:abstractNum>
-  <w:abstractNum w:abstractNumId="19" w15:restartNumberingAfterBreak="0">
+  <w:abstractNum w:abstractNumId="19">
     <w:nsid w:val="65C918C6"/>
     <w:multiLevelType w:val="hybridMultilevel"/>
     <w:tmpl w:val="4100264E"/>
@@ -16274,7 +16650,7 @@
       </w:pPr>
     </w:lvl>
   </w:abstractNum>
-  <w:abstractNum w:abstractNumId="20" w15:restartNumberingAfterBreak="0">
+  <w:abstractNum w:abstractNumId="20">
     <w:nsid w:val="70BD47DE"/>
     <w:multiLevelType w:val="multilevel"/>
     <w:tmpl w:val="0409001F"/>
@@ -16360,7 +16736,7 @@
       </w:pPr>
     </w:lvl>
   </w:abstractNum>
-  <w:abstractNum w:abstractNumId="21" w15:restartNumberingAfterBreak="0">
+  <w:abstractNum w:abstractNumId="21">
     <w:nsid w:val="7DD1112B"/>
     <w:multiLevelType w:val="hybridMultilevel"/>
     <w:tmpl w:val="C5B8B9C0"/>
@@ -16516,7 +16892,7 @@
 </file>
 
 <file path=word/styles.xml><?xml version="1.0" encoding="utf-8"?>
-<w:styles xmlns:mc="http://schemas.openxmlformats.org/markup-compatibility/2006" xmlns:r="http://schemas.openxmlformats.org/officeDocument/2006/relationships" xmlns:w="http://schemas.openxmlformats.org/wordprocessingml/2006/main" xmlns:w14="http://schemas.microsoft.com/office/word/2010/wordml" xmlns:w15="http://schemas.microsoft.com/office/word/2012/wordml" xmlns:w16se="http://schemas.microsoft.com/office/word/2015/wordml/symex" mc:Ignorable="w14 w15 w16se">
+<w:styles xmlns:mc="http://schemas.openxmlformats.org/markup-compatibility/2006" xmlns:r="http://schemas.openxmlformats.org/officeDocument/2006/relationships" xmlns:w="http://schemas.openxmlformats.org/wordprocessingml/2006/main" xmlns:w14="http://schemas.microsoft.com/office/word/2010/wordml" xmlns:w15="http://schemas.microsoft.com/office/word/2012/wordml" mc:Ignorable="w14 w15">
   <w:docDefaults>
     <w:rPrDefault>
       <w:rPr>
@@ -16532,7 +16908,7 @@
       </w:pPr>
     </w:pPrDefault>
   </w:docDefaults>
-  <w:latentStyles w:defLockedState="0" w:defUIPriority="99" w:defSemiHidden="0" w:defUnhideWhenUsed="0" w:defQFormat="0" w:count="374">
+  <w:latentStyles w:defLockedState="0" w:defUIPriority="99" w:defSemiHidden="0" w:defUnhideWhenUsed="0" w:defQFormat="0" w:count="382">
     <w:lsdException w:name="Normal" w:uiPriority="0" w:qFormat="1"/>
     <w:lsdException w:name="heading 1" w:uiPriority="9" w:qFormat="1"/>
     <w:lsdException w:name="heading 2" w:semiHidden="1" w:uiPriority="9" w:unhideWhenUsed="1" w:qFormat="1"/>
@@ -17406,6 +17782,25 @@
       <w:lang w:val="en-US"/>
     </w:rPr>
   </w:style>
+  <w:style w:type="paragraph" w:styleId="Caption">
+    <w:name w:val="caption"/>
+    <w:basedOn w:val="Normal"/>
+    <w:next w:val="Normal"/>
+    <w:uiPriority w:val="35"/>
+    <w:unhideWhenUsed/>
+    <w:qFormat/>
+    <w:rsid w:val="00D2560D"/>
+    <w:pPr>
+      <w:spacing w:after="200" w:line="240" w:lineRule="auto"/>
+    </w:pPr>
+    <w:rPr>
+      <w:i/>
+      <w:iCs/>
+      <w:color w:val="44546A" w:themeColor="text2"/>
+      <w:sz w:val="18"/>
+      <w:szCs w:val="18"/>
+    </w:rPr>
+  </w:style>
 </w:styles>
 </file>
 
@@ -17668,4 +18063,16 @@
     </a:ext>
   </a:extLst>
 </a:theme>
+</file>
+
+<file path=customXml/item1.xml><?xml version="1.0" encoding="utf-8"?>
+<b:Sources xmlns:b="http://schemas.openxmlformats.org/officeDocument/2006/bibliography" xmlns="http://schemas.openxmlformats.org/officeDocument/2006/bibliography" SelectedStyle="/APASixthEditionOfficeOnline.xsl" StyleName="APA"/>
+</file>
+
+<file path=customXml/itemProps1.xml><?xml version="1.0" encoding="utf-8"?>
+<ds:datastoreItem xmlns:ds="http://schemas.openxmlformats.org/officeDocument/2006/customXml" ds:itemID="{F9FB7FB4-DBA1-A34C-899E-2BFBEA0C27F2}">
+  <ds:schemaRefs>
+    <ds:schemaRef ds:uri="http://schemas.openxmlformats.org/officeDocument/2006/bibliography"/>
+  </ds:schemaRefs>
+</ds:datastoreItem>
 </file>
</xml_diff>

<commit_message>
PABAIGTA 1 LAB ATASKAITA
</commit_message>
<xml_diff>
--- a/1LabDarboAtaskaita.docx
+++ b/1LabDarboAtaskaita.docx
@@ -1016,14 +1016,27 @@
       <w:r>
         <w:t xml:space="preserve">Pav.  </w:t>
       </w:r>
-      <w:fldSimple w:instr=" SEQ Pav._ \* ARABIC ">
-        <w:r>
-          <w:rPr>
-            <w:noProof/>
-          </w:rPr>
-          <w:t>1</w:t>
-        </w:r>
-      </w:fldSimple>
+      <w:r>
+        <w:fldChar w:fldCharType="begin"/>
+      </w:r>
+      <w:r>
+        <w:instrText xml:space="preserve"> SEQ Pav._ \* ARABIC </w:instrText>
+      </w:r>
+      <w:r>
+        <w:fldChar w:fldCharType="separate"/>
+      </w:r>
+      <w:r>
+        <w:rPr>
+          <w:noProof/>
+        </w:rPr>
+        <w:t>1</w:t>
+      </w:r>
+      <w:r>
+        <w:rPr>
+          <w:noProof/>
+        </w:rPr>
+        <w:fldChar w:fldCharType="end"/>
+      </w:r>
       <w:r>
         <w:t xml:space="preserve"> Įstaigos vadovo pradinis langas</w:t>
       </w:r>
@@ -1086,14 +1099,27 @@
       <w:r>
         <w:t xml:space="preserve">Pav.  </w:t>
       </w:r>
-      <w:fldSimple w:instr=" SEQ Pav._ \* ARABIC ">
-        <w:r>
-          <w:rPr>
-            <w:noProof/>
-          </w:rPr>
-          <w:t>2</w:t>
-        </w:r>
-      </w:fldSimple>
+      <w:r>
+        <w:fldChar w:fldCharType="begin"/>
+      </w:r>
+      <w:r>
+        <w:instrText xml:space="preserve"> SEQ Pav._ \* ARABIC </w:instrText>
+      </w:r>
+      <w:r>
+        <w:fldChar w:fldCharType="separate"/>
+      </w:r>
+      <w:r>
+        <w:rPr>
+          <w:noProof/>
+        </w:rPr>
+        <w:t>2</w:t>
+      </w:r>
+      <w:r>
+        <w:rPr>
+          <w:noProof/>
+        </w:rPr>
+        <w:fldChar w:fldCharType="end"/>
+      </w:r>
       <w:r>
         <w:t xml:space="preserve"> Įstaigos vadovo vienos vietos peržiūros langas</w:t>
       </w:r>
@@ -1156,14 +1182,27 @@
       <w:r>
         <w:t xml:space="preserve">Pav.  </w:t>
       </w:r>
-      <w:fldSimple w:instr=" SEQ Pav._ \* ARABIC ">
-        <w:r>
-          <w:rPr>
-            <w:noProof/>
-          </w:rPr>
-          <w:t>3</w:t>
-        </w:r>
-      </w:fldSimple>
+      <w:r>
+        <w:fldChar w:fldCharType="begin"/>
+      </w:r>
+      <w:r>
+        <w:instrText xml:space="preserve"> SEQ Pav._ \* ARABIC </w:instrText>
+      </w:r>
+      <w:r>
+        <w:fldChar w:fldCharType="separate"/>
+      </w:r>
+      <w:r>
+        <w:rPr>
+          <w:noProof/>
+        </w:rPr>
+        <w:t>3</w:t>
+      </w:r>
+      <w:r>
+        <w:rPr>
+          <w:noProof/>
+        </w:rPr>
+        <w:fldChar w:fldCharType="end"/>
+      </w:r>
       <w:r>
         <w:t xml:space="preserve"> Registruoto vartotojo pradinis langas</w:t>
       </w:r>
@@ -1226,14 +1265,27 @@
       <w:r>
         <w:t xml:space="preserve">Pav.  </w:t>
       </w:r>
-      <w:fldSimple w:instr=" SEQ Pav._ \* ARABIC ">
-        <w:r>
-          <w:rPr>
-            <w:noProof/>
-          </w:rPr>
-          <w:t>4</w:t>
-        </w:r>
-      </w:fldSimple>
+      <w:r>
+        <w:fldChar w:fldCharType="begin"/>
+      </w:r>
+      <w:r>
+        <w:instrText xml:space="preserve"> SEQ Pav._ \* ARABIC </w:instrText>
+      </w:r>
+      <w:r>
+        <w:fldChar w:fldCharType="separate"/>
+      </w:r>
+      <w:r>
+        <w:rPr>
+          <w:noProof/>
+        </w:rPr>
+        <w:t>4</w:t>
+      </w:r>
+      <w:r>
+        <w:rPr>
+          <w:noProof/>
+        </w:rPr>
+        <w:fldChar w:fldCharType="end"/>
+      </w:r>
       <w:r>
         <w:t xml:space="preserve"> Regiono vadybininko pradinis langas</w:t>
       </w:r>
@@ -1331,14 +1383,27 @@
       <w:r>
         <w:t xml:space="preserve">Pav.  </w:t>
       </w:r>
-      <w:fldSimple w:instr=" SEQ Pav._ \* ARABIC ">
-        <w:r>
-          <w:rPr>
-            <w:noProof/>
-          </w:rPr>
-          <w:t>5</w:t>
-        </w:r>
-      </w:fldSimple>
+      <w:r>
+        <w:fldChar w:fldCharType="begin"/>
+      </w:r>
+      <w:r>
+        <w:instrText xml:space="preserve"> SEQ Pav._ \* ARABIC </w:instrText>
+      </w:r>
+      <w:r>
+        <w:fldChar w:fldCharType="separate"/>
+      </w:r>
+      <w:r>
+        <w:rPr>
+          <w:noProof/>
+        </w:rPr>
+        <w:t>5</w:t>
+      </w:r>
+      <w:r>
+        <w:rPr>
+          <w:noProof/>
+        </w:rPr>
+        <w:fldChar w:fldCharType="end"/>
+      </w:r>
       <w:r>
         <w:t xml:space="preserve"> </w:t>
       </w:r>
@@ -2266,14 +2331,27 @@
       <w:r>
         <w:t xml:space="preserve">Pav.  </w:t>
       </w:r>
-      <w:fldSimple w:instr=" SEQ Pav._ \* ARABIC ">
-        <w:r>
-          <w:rPr>
-            <w:noProof/>
-          </w:rPr>
-          <w:t>6</w:t>
-        </w:r>
-      </w:fldSimple>
+      <w:r>
+        <w:fldChar w:fldCharType="begin"/>
+      </w:r>
+      <w:r>
+        <w:instrText xml:space="preserve"> SEQ Pav._ \* ARABIC </w:instrText>
+      </w:r>
+      <w:r>
+        <w:fldChar w:fldCharType="separate"/>
+      </w:r>
+      <w:r>
+        <w:rPr>
+          <w:noProof/>
+        </w:rPr>
+        <w:t>6</w:t>
+      </w:r>
+      <w:r>
+        <w:rPr>
+          <w:noProof/>
+        </w:rPr>
+        <w:fldChar w:fldCharType="end"/>
+      </w:r>
       <w:r>
         <w:t xml:space="preserve"> PA Registruotis</w:t>
       </w:r>
@@ -3070,14 +3148,27 @@
       <w:r>
         <w:t xml:space="preserve">Pav.  </w:t>
       </w:r>
-      <w:fldSimple w:instr=" SEQ Pav._ \* ARABIC ">
-        <w:r>
-          <w:rPr>
-            <w:noProof/>
-          </w:rPr>
-          <w:t>7</w:t>
-        </w:r>
-      </w:fldSimple>
+      <w:r>
+        <w:fldChar w:fldCharType="begin"/>
+      </w:r>
+      <w:r>
+        <w:instrText xml:space="preserve"> SEQ Pav._ \* ARABIC </w:instrText>
+      </w:r>
+      <w:r>
+        <w:fldChar w:fldCharType="separate"/>
+      </w:r>
+      <w:r>
+        <w:rPr>
+          <w:noProof/>
+        </w:rPr>
+        <w:t>7</w:t>
+      </w:r>
+      <w:r>
+        <w:rPr>
+          <w:noProof/>
+        </w:rPr>
+        <w:fldChar w:fldCharType="end"/>
+      </w:r>
       <w:r>
         <w:t xml:space="preserve"> PA Peržiūrėti vietas</w:t>
       </w:r>
@@ -3878,14 +3969,27 @@
       <w:r>
         <w:t xml:space="preserve">Pav.  </w:t>
       </w:r>
-      <w:fldSimple w:instr=" SEQ Pav._ \* ARABIC ">
-        <w:r>
-          <w:rPr>
-            <w:noProof/>
-          </w:rPr>
-          <w:t>8</w:t>
-        </w:r>
-      </w:fldSimple>
+      <w:r>
+        <w:fldChar w:fldCharType="begin"/>
+      </w:r>
+      <w:r>
+        <w:instrText xml:space="preserve"> SEQ Pav._ \* ARABIC </w:instrText>
+      </w:r>
+      <w:r>
+        <w:fldChar w:fldCharType="separate"/>
+      </w:r>
+      <w:r>
+        <w:rPr>
+          <w:noProof/>
+        </w:rPr>
+        <w:t>8</w:t>
+      </w:r>
+      <w:r>
+        <w:rPr>
+          <w:noProof/>
+        </w:rPr>
+        <w:fldChar w:fldCharType="end"/>
+      </w:r>
       <w:r>
         <w:t xml:space="preserve"> PA Prisijungti</w:t>
       </w:r>
@@ -4704,14 +4808,27 @@
       <w:r>
         <w:t xml:space="preserve">Pav.  </w:t>
       </w:r>
-      <w:fldSimple w:instr=" SEQ Pav._ \* ARABIC ">
-        <w:r>
-          <w:rPr>
-            <w:noProof/>
-          </w:rPr>
-          <w:t>9</w:t>
-        </w:r>
-      </w:fldSimple>
+      <w:r>
+        <w:fldChar w:fldCharType="begin"/>
+      </w:r>
+      <w:r>
+        <w:instrText xml:space="preserve"> SEQ Pav._ \* ARABIC </w:instrText>
+      </w:r>
+      <w:r>
+        <w:fldChar w:fldCharType="separate"/>
+      </w:r>
+      <w:r>
+        <w:rPr>
+          <w:noProof/>
+        </w:rPr>
+        <w:t>9</w:t>
+      </w:r>
+      <w:r>
+        <w:rPr>
+          <w:noProof/>
+        </w:rPr>
+        <w:fldChar w:fldCharType="end"/>
+      </w:r>
       <w:r>
         <w:t xml:space="preserve"> PA Užregistruoti regiono vadybininką</w:t>
       </w:r>
@@ -5517,29 +5634,16 @@
       <w:r>
         <w:t xml:space="preserve">Pav.  </w:t>
       </w:r>
-      <w:r>
-        <w:fldChar w:fldCharType="begin"/>
-      </w:r>
-      <w:r>
-        <w:instrText xml:space="preserve"> SEQ Pav._ \* ARABIC </w:instrText>
-      </w:r>
-      <w:r>
-        <w:fldChar w:fldCharType="separate"/>
-      </w:r>
-      <w:r>
-        <w:rPr>
-          <w:noProof/>
-        </w:rPr>
-        <w:t>10</w:t>
-      </w:r>
-      <w:r>
-        <w:fldChar w:fldCharType="end"/>
-      </w:r>
-      <w:r>
-        <w:t xml:space="preserve"> </w:t>
-      </w:r>
-      <w:r>
-        <w:t>PA Peržiūrėti vartotojus</w:t>
+      <w:fldSimple w:instr=" SEQ Pav._ \* ARABIC ">
+        <w:r>
+          <w:rPr>
+            <w:noProof/>
+          </w:rPr>
+          <w:t>10</w:t>
+        </w:r>
+      </w:fldSimple>
+      <w:r>
+        <w:t xml:space="preserve"> PA Peržiūrėti vartotojus</w:t>
       </w:r>
     </w:p>
     <w:p>
@@ -6325,9 +6429,9 @@
         </w:rPr>
         <w:lastRenderedPageBreak/>
         <w:drawing>
-          <wp:inline distT="0" distB="0" distL="0" distR="0" wp14:anchorId="73308075" wp14:editId="26BCF2AE">
-            <wp:extent cx="5648325" cy="6162675"/>
-            <wp:effectExtent l="0" t="0" r="9525" b="9525"/>
+          <wp:inline distT="0" distB="0" distL="0" distR="0" wp14:anchorId="73308075" wp14:editId="3C46BF0C">
+            <wp:extent cx="5647960" cy="5655213"/>
+            <wp:effectExtent l="0" t="0" r="0" b="9525"/>
             <wp:docPr id="12" name="Picture 12"/>
             <wp:cNvGraphicFramePr>
               <a:graphicFrameLocks xmlns:a="http://schemas.openxmlformats.org/drawingml/2006/main" noChangeAspect="1"/>
@@ -6339,20 +6443,27 @@
                     <pic:cNvPr id="1" name=""/>
                     <pic:cNvPicPr/>
                   </pic:nvPicPr>
-                  <pic:blipFill>
+                  <pic:blipFill rotWithShape="1">
                     <a:blip r:embed="rId16"/>
-                    <a:stretch>
-                      <a:fillRect/>
-                    </a:stretch>
+                    <a:srcRect t="2055" b="6174"/>
+                    <a:stretch/>
                   </pic:blipFill>
-                  <pic:spPr>
+                  <pic:spPr bwMode="auto">
                     <a:xfrm>
                       <a:off x="0" y="0"/>
-                      <a:ext cx="5648325" cy="6162675"/>
+                      <a:ext cx="5648325" cy="5655578"/>
                     </a:xfrm>
                     <a:prstGeom prst="rect">
                       <a:avLst/>
                     </a:prstGeom>
+                    <a:ln>
+                      <a:noFill/>
+                    </a:ln>
+                    <a:extLst>
+                      <a:ext uri="{53640926-AAD7-44D8-BBD7-CCE9431645EC}">
+                        <a14:shadowObscured xmlns:a14="http://schemas.microsoft.com/office/drawing/2010/main"/>
+                      </a:ext>
+                    </a:extLst>
                   </pic:spPr>
                 </pic:pic>
               </a:graphicData>
@@ -6369,31 +6480,16 @@
       <w:r>
         <w:t xml:space="preserve">Pav.  </w:t>
       </w:r>
-      <w:r>
-        <w:fldChar w:fldCharType="begin"/>
-      </w:r>
-      <w:r>
-        <w:instrText xml:space="preserve"> SEQ Pav._ \* ARABIC </w:instrText>
-      </w:r>
-      <w:r>
-        <w:fldChar w:fldCharType="separate"/>
-      </w:r>
-      <w:r>
-        <w:rPr>
-          <w:noProof/>
-        </w:rPr>
-        <w:t>11</w:t>
-      </w:r>
-      <w:r>
-        <w:fldChar w:fldCharType="end"/>
-      </w:r>
-      <w:r>
-        <w:t xml:space="preserve"> Įstaigos va</w:t>
-      </w:r>
-      <w:bookmarkStart w:id="4" w:name="_GoBack"/>
-      <w:bookmarkEnd w:id="4"/>
-      <w:r>
-        <w:t>dovo pradinis langas</w:t>
+      <w:fldSimple w:instr=" SEQ Pav._ \* ARABIC ">
+        <w:r>
+          <w:rPr>
+            <w:noProof/>
+          </w:rPr>
+          <w:t>11</w:t>
+        </w:r>
+      </w:fldSimple>
+      <w:r>
+        <w:t xml:space="preserve"> Įstaigos vadovo pradinis langas</w:t>
       </w:r>
     </w:p>
     <w:p>
@@ -7119,7 +7215,6 @@
                 <w:color w:val="000000"/>
                 <w:lang w:bidi="lo-LA"/>
               </w:rPr>
-              <w:lastRenderedPageBreak/>
               <w:t>Po sąlyga</w:t>
             </w:r>
           </w:p>
@@ -7169,10 +7264,11 @@
           <w:noProof/>
           <w:lang w:val="en-US"/>
         </w:rPr>
+        <w:lastRenderedPageBreak/>
         <w:drawing>
-          <wp:inline distT="0" distB="0" distL="0" distR="0" wp14:anchorId="4F5131C1" wp14:editId="2214A226">
-            <wp:extent cx="6120130" cy="6807835"/>
-            <wp:effectExtent l="0" t="0" r="0" b="0"/>
+          <wp:inline distT="0" distB="0" distL="0" distR="0" wp14:anchorId="4F5131C1" wp14:editId="612889D3">
+            <wp:extent cx="5940523" cy="5885239"/>
+            <wp:effectExtent l="0" t="0" r="3175" b="7620"/>
             <wp:docPr id="13" name="Picture 13"/>
             <wp:cNvGraphicFramePr>
               <a:graphicFrameLocks xmlns:a="http://schemas.openxmlformats.org/drawingml/2006/main" noChangeAspect="1"/>
@@ -7184,26 +7280,53 @@
                     <pic:cNvPr id="1" name=""/>
                     <pic:cNvPicPr/>
                   </pic:nvPicPr>
-                  <pic:blipFill>
+                  <pic:blipFill rotWithShape="1">
                     <a:blip r:embed="rId17"/>
-                    <a:stretch>
-                      <a:fillRect/>
-                    </a:stretch>
+                    <a:srcRect t="1247" b="9147"/>
+                    <a:stretch/>
                   </pic:blipFill>
-                  <pic:spPr>
+                  <pic:spPr bwMode="auto">
                     <a:xfrm>
                       <a:off x="0" y="0"/>
-                      <a:ext cx="6120130" cy="6807835"/>
+                      <a:ext cx="5941891" cy="5886594"/>
                     </a:xfrm>
                     <a:prstGeom prst="rect">
                       <a:avLst/>
                     </a:prstGeom>
+                    <a:ln>
+                      <a:noFill/>
+                    </a:ln>
+                    <a:extLst>
+                      <a:ext uri="{53640926-AAD7-44D8-BBD7-CCE9431645EC}">
+                        <a14:shadowObscured xmlns:a14="http://schemas.microsoft.com/office/drawing/2010/main"/>
+                      </a:ext>
+                    </a:extLst>
                   </pic:spPr>
                 </pic:pic>
               </a:graphicData>
             </a:graphic>
           </wp:inline>
         </w:drawing>
+      </w:r>
+    </w:p>
+    <w:p>
+      <w:pPr>
+        <w:pStyle w:val="Caption"/>
+        <w:jc w:val="center"/>
+      </w:pPr>
+      <w:r>
+        <w:t xml:space="preserve">Pav.  </w:t>
+      </w:r>
+      <w:fldSimple w:instr=" SEQ Pav._ \* ARABIC ">
+        <w:r>
+          <w:rPr>
+            <w:noProof/>
+          </w:rPr>
+          <w:t>12</w:t>
+        </w:r>
+      </w:fldSimple>
+      <w:r>
+        <w:t xml:space="preserve"> PA Redaguoto vartotoją</w:t>
       </w:r>
     </w:p>
     <w:p>
@@ -7462,7 +7585,6 @@
                 <w:color w:val="000000"/>
                 <w:lang w:bidi="lo-LA"/>
               </w:rPr>
-              <w:lastRenderedPageBreak/>
               <w:t>Aktorius</w:t>
             </w:r>
           </w:p>
@@ -7897,10 +8019,11 @@
           <w:noProof/>
           <w:lang w:val="en-US"/>
         </w:rPr>
+        <w:lastRenderedPageBreak/>
         <w:drawing>
-          <wp:inline distT="0" distB="0" distL="0" distR="0" wp14:anchorId="30B3D74E" wp14:editId="029185E6">
-            <wp:extent cx="5258435" cy="6127687"/>
-            <wp:effectExtent l="0" t="0" r="0" b="0"/>
+          <wp:inline distT="0" distB="0" distL="0" distR="0" wp14:anchorId="30B3D74E" wp14:editId="7475D8E2">
+            <wp:extent cx="5257944" cy="5528603"/>
+            <wp:effectExtent l="0" t="0" r="0" b="8890"/>
             <wp:docPr id="3" name="Picture 3"/>
             <wp:cNvGraphicFramePr>
               <a:graphicFrameLocks xmlns:a="http://schemas.openxmlformats.org/drawingml/2006/main" noChangeAspect="1"/>
@@ -7912,7 +8035,7 @@
                     <pic:cNvPr id="3" name="redaguoti_vieta.png"/>
                     <pic:cNvPicPr/>
                   </pic:nvPicPr>
-                  <pic:blipFill>
+                  <pic:blipFill rotWithShape="1">
                     <a:blip r:embed="rId18">
                       <a:extLst>
                         <a:ext uri="{28A0092B-C50C-407E-A947-70E740481C1C}">
@@ -7920,18 +8043,25 @@
                         </a:ext>
                       </a:extLst>
                     </a:blip>
-                    <a:stretch>
-                      <a:fillRect/>
-                    </a:stretch>
+                    <a:srcRect b="9768"/>
+                    <a:stretch/>
                   </pic:blipFill>
-                  <pic:spPr>
+                  <pic:spPr bwMode="auto">
                     <a:xfrm>
                       <a:off x="0" y="0"/>
-                      <a:ext cx="5288675" cy="6162926"/>
+                      <a:ext cx="5288675" cy="5560916"/>
                     </a:xfrm>
                     <a:prstGeom prst="rect">
                       <a:avLst/>
                     </a:prstGeom>
+                    <a:ln>
+                      <a:noFill/>
+                    </a:ln>
+                    <a:extLst>
+                      <a:ext uri="{53640926-AAD7-44D8-BBD7-CCE9431645EC}">
+                        <a14:shadowObscured xmlns:a14="http://schemas.microsoft.com/office/drawing/2010/main"/>
+                      </a:ext>
+                    </a:extLst>
                   </pic:spPr>
                 </pic:pic>
               </a:graphicData>
@@ -7939,11 +8069,25 @@
           </wp:inline>
         </w:drawing>
       </w:r>
-      <w:r>
-        <w:rPr>
-          <w:rFonts w:cs="Times New Roman"/>
-        </w:rPr>
-        <w:br w:type="page"/>
+    </w:p>
+    <w:p>
+      <w:pPr>
+        <w:pStyle w:val="Caption"/>
+        <w:jc w:val="center"/>
+      </w:pPr>
+      <w:r>
+        <w:t xml:space="preserve">Pav.  </w:t>
+      </w:r>
+      <w:fldSimple w:instr=" SEQ Pav._ \* ARABIC ">
+        <w:r>
+          <w:rPr>
+            <w:noProof/>
+          </w:rPr>
+          <w:t>13</w:t>
+        </w:r>
+      </w:fldSimple>
+      <w:r>
+        <w:t xml:space="preserve"> PA Redaguoti vietą</w:t>
       </w:r>
     </w:p>
     <w:p>
@@ -8747,9 +8891,9 @@
           <w:lang w:val="en-US"/>
         </w:rPr>
         <w:drawing>
-          <wp:inline distT="0" distB="0" distL="0" distR="0" wp14:anchorId="5C5FF9D4" wp14:editId="4AD761D8">
-            <wp:extent cx="6120130" cy="5013960"/>
-            <wp:effectExtent l="0" t="0" r="1270" b="0"/>
+          <wp:inline distT="0" distB="0" distL="0" distR="0" wp14:anchorId="5C5FF9D4" wp14:editId="12F559A2">
+            <wp:extent cx="6120130" cy="4487594"/>
+            <wp:effectExtent l="0" t="0" r="1270" b="8255"/>
             <wp:docPr id="6" name="Picture 6"/>
             <wp:cNvGraphicFramePr>
               <a:graphicFrameLocks xmlns:a="http://schemas.openxmlformats.org/drawingml/2006/main" noChangeAspect="1"/>
@@ -8761,7 +8905,7 @@
                     <pic:cNvPr id="6" name="Peržiūrėti vietą.jpg"/>
                     <pic:cNvPicPr/>
                   </pic:nvPicPr>
-                  <pic:blipFill>
+                  <pic:blipFill rotWithShape="1">
                     <a:blip r:embed="rId19">
                       <a:extLst>
                         <a:ext uri="{28A0092B-C50C-407E-A947-70E740481C1C}">
@@ -8769,18 +8913,25 @@
                         </a:ext>
                       </a:extLst>
                     </a:blip>
-                    <a:stretch>
-                      <a:fillRect/>
-                    </a:stretch>
+                    <a:srcRect b="10498"/>
+                    <a:stretch/>
                   </pic:blipFill>
-                  <pic:spPr>
+                  <pic:spPr bwMode="auto">
                     <a:xfrm>
                       <a:off x="0" y="0"/>
-                      <a:ext cx="6120130" cy="5013960"/>
+                      <a:ext cx="6120130" cy="4487594"/>
                     </a:xfrm>
                     <a:prstGeom prst="rect">
                       <a:avLst/>
                     </a:prstGeom>
+                    <a:ln>
+                      <a:noFill/>
+                    </a:ln>
+                    <a:extLst>
+                      <a:ext uri="{53640926-AAD7-44D8-BBD7-CCE9431645EC}">
+                        <a14:shadowObscured xmlns:a14="http://schemas.microsoft.com/office/drawing/2010/main"/>
+                      </a:ext>
+                    </a:extLst>
                   </pic:spPr>
                 </pic:pic>
               </a:graphicData>
@@ -8788,19 +8939,32 @@
           </wp:inline>
         </w:drawing>
       </w:r>
-      <w:r>
-        <w:rPr>
-          <w:rFonts w:cs="Times New Roman"/>
-        </w:rPr>
-        <w:br w:type="page"/>
-      </w:r>
     </w:p>
     <w:p>
       <w:pPr>
+        <w:pStyle w:val="Caption"/>
+        <w:jc w:val="center"/>
+      </w:pPr>
+      <w:r>
+        <w:t xml:space="preserve">Pav.  </w:t>
+      </w:r>
+      <w:fldSimple w:instr=" SEQ Pav._ \* ARABIC ">
+        <w:r>
+          <w:rPr>
+            <w:noProof/>
+          </w:rPr>
+          <w:t>14</w:t>
+        </w:r>
+      </w:fldSimple>
+      <w:r>
+        <w:t xml:space="preserve"> PA Peržiūrėti vietą</w:t>
+      </w:r>
+    </w:p>
+    <w:p>
+      <w:pPr>
         <w:pStyle w:val="Heading3"/>
       </w:pPr>
       <w:r>
-        <w:lastRenderedPageBreak/>
         <w:t>Tvarkyti papildomas paslaugas KJ</w:t>
       </w:r>
     </w:p>
@@ -9499,6 +9663,7 @@
           <w:noProof/>
           <w:lang w:val="en-US"/>
         </w:rPr>
+        <w:lastRenderedPageBreak/>
         <w:drawing>
           <wp:inline distT="0" distB="0" distL="0" distR="0" wp14:anchorId="27EF7B5C" wp14:editId="6FE1BB26">
             <wp:extent cx="4750435" cy="6191001"/>
@@ -9548,19 +9713,32 @@
           </wp:inline>
         </w:drawing>
       </w:r>
-      <w:r>
-        <w:rPr>
-          <w:rFonts w:cs="Times New Roman"/>
-        </w:rPr>
-        <w:br w:type="page"/>
-      </w:r>
     </w:p>
     <w:p>
       <w:pPr>
+        <w:pStyle w:val="Caption"/>
+        <w:jc w:val="center"/>
+      </w:pPr>
+      <w:r>
+        <w:t xml:space="preserve">Pav.  </w:t>
+      </w:r>
+      <w:fldSimple w:instr=" SEQ Pav._ \* ARABIC ">
+        <w:r>
+          <w:rPr>
+            <w:noProof/>
+          </w:rPr>
+          <w:t>15</w:t>
+        </w:r>
+      </w:fldSimple>
+      <w:r>
+        <w:t xml:space="preserve"> PA Tvarkyti papildomas paslaugas</w:t>
+      </w:r>
+    </w:p>
+    <w:p>
+      <w:pPr>
         <w:pStyle w:val="Heading3"/>
       </w:pPr>
       <w:r>
-        <w:lastRenderedPageBreak/>
         <w:t>Registruoti vietą KJ</w:t>
       </w:r>
     </w:p>
@@ -10232,6 +10410,7 @@
                 <w:color w:val="000000"/>
                 <w:lang w:bidi="lo-LA"/>
               </w:rPr>
+              <w:lastRenderedPageBreak/>
               <w:t>Po sąlyga</w:t>
             </w:r>
           </w:p>
@@ -10345,6 +10524,71 @@
     </w:p>
     <w:p>
       <w:pPr>
+        <w:pStyle w:val="Caption"/>
+        <w:jc w:val="center"/>
+      </w:pPr>
+      <w:r>
+        <w:t xml:space="preserve">Pav.  </w:t>
+      </w:r>
+      <w:r>
+        <w:fldChar w:fldCharType="begin"/>
+      </w:r>
+      <w:r>
+        <w:instrText xml:space="preserve"> SEQ Pav._ \* ARABIC </w:instrText>
+      </w:r>
+      <w:r>
+        <w:fldChar w:fldCharType="separate"/>
+      </w:r>
+      <w:r>
+        <w:rPr>
+          <w:noProof/>
+        </w:rPr>
+        <w:t>16</w:t>
+      </w:r>
+      <w:r>
+        <w:fldChar w:fldCharType="end"/>
+      </w:r>
+      <w:r>
+        <w:t xml:space="preserve"> </w:t>
+      </w:r>
+      <w:r>
+        <w:t>PA Registruoti vietą</w:t>
+      </w:r>
+    </w:p>
+    <w:p>
+      <w:pPr>
+        <w:jc w:val="center"/>
+        <w:rPr>
+          <w:rFonts w:cs="Times New Roman"/>
+        </w:rPr>
+      </w:pPr>
+    </w:p>
+    <w:p>
+      <w:pPr>
+        <w:jc w:val="center"/>
+        <w:rPr>
+          <w:rFonts w:cs="Times New Roman"/>
+        </w:rPr>
+      </w:pPr>
+    </w:p>
+    <w:p>
+      <w:pPr>
+        <w:jc w:val="center"/>
+        <w:rPr>
+          <w:rFonts w:cs="Times New Roman"/>
+        </w:rPr>
+      </w:pPr>
+    </w:p>
+    <w:p>
+      <w:pPr>
+        <w:jc w:val="center"/>
+        <w:rPr>
+          <w:rFonts w:cs="Times New Roman"/>
+        </w:rPr>
+      </w:pPr>
+    </w:p>
+    <w:p>
+      <w:pPr>
         <w:pStyle w:val="Heading3"/>
       </w:pPr>
       <w:r>
@@ -11100,6 +11344,7 @@
     <w:p/>
     <w:p>
       <w:pPr>
+        <w:pStyle w:val="Caption"/>
         <w:jc w:val="center"/>
       </w:pPr>
       <w:r>
@@ -11146,8 +11391,36 @@
     </w:p>
     <w:p>
       <w:pPr>
+        <w:pStyle w:val="Caption"/>
         <w:jc w:val="center"/>
       </w:pPr>
+      <w:r>
+        <w:t xml:space="preserve">Pav.  </w:t>
+      </w:r>
+      <w:r>
+        <w:fldChar w:fldCharType="begin"/>
+      </w:r>
+      <w:r>
+        <w:instrText xml:space="preserve"> SEQ Pav._ \* ARABIC </w:instrText>
+      </w:r>
+      <w:r>
+        <w:fldChar w:fldCharType="separate"/>
+      </w:r>
+      <w:r>
+        <w:rPr>
+          <w:noProof/>
+        </w:rPr>
+        <w:t>17</w:t>
+      </w:r>
+      <w:r>
+        <w:fldChar w:fldCharType="end"/>
+      </w:r>
+      <w:r>
+        <w:t xml:space="preserve"> </w:t>
+      </w:r>
+      <w:r>
+        <w:t>PA Peržiūrėti ataskaitą</w:t>
+      </w:r>
     </w:p>
     <w:p>
       <w:pPr>
@@ -11164,11 +11437,7 @@
         <w:jc w:val="center"/>
       </w:pPr>
     </w:p>
-    <w:p>
-      <w:pPr>
-        <w:jc w:val="center"/>
-      </w:pPr>
-    </w:p>
+    <w:p/>
     <w:p>
       <w:pPr>
         <w:pStyle w:val="Heading3"/>
@@ -11971,6 +12240,39 @@
     </w:p>
     <w:p>
       <w:pPr>
+        <w:pStyle w:val="Caption"/>
+        <w:jc w:val="center"/>
+      </w:pPr>
+      <w:r>
+        <w:t xml:space="preserve">Pav.  </w:t>
+      </w:r>
+      <w:r>
+        <w:fldChar w:fldCharType="begin"/>
+      </w:r>
+      <w:r>
+        <w:instrText xml:space="preserve"> SEQ Pav._ \* ARABIC </w:instrText>
+      </w:r>
+      <w:r>
+        <w:fldChar w:fldCharType="separate"/>
+      </w:r>
+      <w:r>
+        <w:rPr>
+          <w:noProof/>
+        </w:rPr>
+        <w:t>18</w:t>
+      </w:r>
+      <w:r>
+        <w:fldChar w:fldCharType="end"/>
+      </w:r>
+      <w:r>
+        <w:t xml:space="preserve"> </w:t>
+      </w:r>
+      <w:r>
+        <w:t>PA Pakviesti vadybininką</w:t>
+      </w:r>
+    </w:p>
+    <w:p>
+      <w:pPr>
         <w:jc w:val="center"/>
       </w:pPr>
     </w:p>
@@ -12785,29 +13087,44 @@
     </w:p>
     <w:p>
       <w:pPr>
+        <w:pStyle w:val="Caption"/>
         <w:jc w:val="center"/>
       </w:pPr>
+      <w:r>
+        <w:t xml:space="preserve">Pav.  </w:t>
+      </w:r>
+      <w:r>
+        <w:fldChar w:fldCharType="begin"/>
+      </w:r>
+      <w:r>
+        <w:instrText xml:space="preserve"> SEQ Pav._ \* ARABIC </w:instrText>
+      </w:r>
+      <w:r>
+        <w:fldChar w:fldCharType="separate"/>
+      </w:r>
+      <w:r>
+        <w:rPr>
+          <w:noProof/>
+        </w:rPr>
+        <w:t>19</w:t>
+      </w:r>
+      <w:r>
+        <w:fldChar w:fldCharType="end"/>
+      </w:r>
+      <w:r>
+        <w:t xml:space="preserve"> </w:t>
+      </w:r>
+      <w:r>
+        <w:t>PA Ištrinti vietą</w:t>
+      </w:r>
     </w:p>
+    <w:p/>
     <w:p>
       <w:pPr>
-        <w:jc w:val="center"/>
-      </w:pPr>
-    </w:p>
-    <w:p>
-      <w:pPr>
-        <w:jc w:val="center"/>
-      </w:pPr>
-    </w:p>
-    <w:p>
-      <w:pPr>
-        <w:jc w:val="center"/>
-      </w:pPr>
-    </w:p>
-    <w:p>
-      <w:pPr>
         <w:pStyle w:val="Heading3"/>
       </w:pPr>
       <w:r>
+        <w:lastRenderedPageBreak/>
         <w:t>Recenzuoti vietą MB</w:t>
       </w:r>
     </w:p>
@@ -13610,6 +13927,39 @@
     </w:p>
     <w:p>
       <w:pPr>
+        <w:pStyle w:val="Caption"/>
+        <w:jc w:val="center"/>
+      </w:pPr>
+      <w:r>
+        <w:t xml:space="preserve">Pav.  </w:t>
+      </w:r>
+      <w:r>
+        <w:fldChar w:fldCharType="begin"/>
+      </w:r>
+      <w:r>
+        <w:instrText xml:space="preserve"> SEQ Pav._ \* ARABIC </w:instrText>
+      </w:r>
+      <w:r>
+        <w:fldChar w:fldCharType="separate"/>
+      </w:r>
+      <w:r>
+        <w:rPr>
+          <w:noProof/>
+        </w:rPr>
+        <w:t>20</w:t>
+      </w:r>
+      <w:r>
+        <w:fldChar w:fldCharType="end"/>
+      </w:r>
+      <w:r>
+        <w:t xml:space="preserve"> </w:t>
+      </w:r>
+      <w:r>
+        <w:t>PA Recenzuoti vietą</w:t>
+      </w:r>
+    </w:p>
+    <w:p>
+      <w:pPr>
         <w:jc w:val="center"/>
       </w:pPr>
     </w:p>
@@ -14411,6 +14761,7 @@
     <w:p/>
     <w:p>
       <w:pPr>
+        <w:pStyle w:val="Caption"/>
         <w:jc w:val="center"/>
       </w:pPr>
       <w:r>
@@ -14419,9 +14770,9 @@
           <w:lang w:val="en-US"/>
         </w:rPr>
         <w:drawing>
-          <wp:inline distT="0" distB="0" distL="0" distR="0" wp14:anchorId="2C764A1A" wp14:editId="11956625">
-            <wp:extent cx="4866150" cy="6086475"/>
-            <wp:effectExtent l="0" t="0" r="0" b="0"/>
+          <wp:inline distT="0" distB="0" distL="0" distR="0" wp14:anchorId="2C764A1A" wp14:editId="4BFBD5CF">
+            <wp:extent cx="4663974" cy="5833598"/>
+            <wp:effectExtent l="0" t="0" r="10160" b="8890"/>
             <wp:docPr id="18" name="Picture 18" descr="C:\Users\mariu\AppData\Local\Microsoft\Windows\INetCache\Content.Word\lolol.png"/>
             <wp:cNvGraphicFramePr>
               <a:graphicFrameLocks xmlns:a="http://schemas.openxmlformats.org/drawingml/2006/main" noChangeAspect="1"/>
@@ -14451,7 +14802,7 @@
                   <pic:spPr bwMode="auto">
                     <a:xfrm>
                       <a:off x="0" y="0"/>
-                      <a:ext cx="4879113" cy="6102689"/>
+                      <a:ext cx="4680221" cy="5853919"/>
                     </a:xfrm>
                     <a:prstGeom prst="rect">
                       <a:avLst/>
@@ -14470,6 +14821,44 @@
     </w:p>
     <w:p>
       <w:pPr>
+        <w:pStyle w:val="Caption"/>
+        <w:jc w:val="center"/>
+      </w:pPr>
+      <w:r>
+        <w:t xml:space="preserve">Pav.  </w:t>
+      </w:r>
+      <w:r>
+        <w:fldChar w:fldCharType="begin"/>
+      </w:r>
+      <w:r>
+        <w:instrText xml:space="preserve"> SEQ Pav._ \* ARABIC </w:instrText>
+      </w:r>
+      <w:r>
+        <w:fldChar w:fldCharType="separate"/>
+      </w:r>
+      <w:r>
+        <w:rPr>
+          <w:noProof/>
+        </w:rPr>
+        <w:t>21</w:t>
+      </w:r>
+      <w:r>
+        <w:fldChar w:fldCharType="end"/>
+      </w:r>
+      <w:r>
+        <w:t xml:space="preserve"> </w:t>
+      </w:r>
+      <w:r>
+        <w:t>PA Peržiūrėti rezervacijų sąrašą</w:t>
+      </w:r>
+    </w:p>
+    <w:p>
+      <w:pPr>
+        <w:jc w:val="center"/>
+      </w:pPr>
+    </w:p>
+    <w:p>
+      <w:pPr>
         <w:pStyle w:val="Heading2"/>
         <w:rPr>
           <w:rFonts w:ascii="Times New Roman" w:hAnsi="Times New Roman" w:cs="Times New Roman"/>
@@ -14479,7 +14868,6 @@
         <w:rPr>
           <w:rFonts w:ascii="Times New Roman" w:hAnsi="Times New Roman" w:cs="Times New Roman"/>
         </w:rPr>
-        <w:lastRenderedPageBreak/>
         <w:t>Dalykinės srities modelis</w:t>
       </w:r>
     </w:p>
@@ -14549,6 +14937,46 @@
     </w:p>
     <w:p>
       <w:pPr>
+        <w:pStyle w:val="Caption"/>
+        <w:jc w:val="center"/>
+      </w:pPr>
+      <w:r>
+        <w:t xml:space="preserve">Pav.  </w:t>
+      </w:r>
+      <w:r>
+        <w:fldChar w:fldCharType="begin"/>
+      </w:r>
+      <w:r>
+        <w:instrText xml:space="preserve"> SEQ Pav._ \* ARABIC </w:instrText>
+      </w:r>
+      <w:r>
+        <w:fldChar w:fldCharType="separate"/>
+      </w:r>
+      <w:r>
+        <w:rPr>
+          <w:noProof/>
+        </w:rPr>
+        <w:t>22</w:t>
+      </w:r>
+      <w:r>
+        <w:fldChar w:fldCharType="end"/>
+      </w:r>
+      <w:r>
+        <w:t xml:space="preserve"> </w:t>
+      </w:r>
+      <w:r>
+        <w:t>Dalykinės srities esybių diagrama</w:t>
+      </w:r>
+    </w:p>
+    <w:p>
+      <w:pPr>
+        <w:rPr>
+          <w:rFonts w:cs="Times New Roman"/>
+        </w:rPr>
+      </w:pPr>
+    </w:p>
+    <w:p>
+      <w:pPr>
         <w:pStyle w:val="Heading3"/>
         <w:rPr>
           <w:rFonts w:ascii="Times New Roman" w:hAnsi="Times New Roman" w:cs="Times New Roman"/>
@@ -14658,6 +15086,45 @@
     </w:p>
     <w:p>
       <w:pPr>
+        <w:pStyle w:val="Caption"/>
+        <w:jc w:val="center"/>
+      </w:pPr>
+      <w:r>
+        <w:t xml:space="preserve">Pav.  </w:t>
+      </w:r>
+      <w:r>
+        <w:fldChar w:fldCharType="begin"/>
+      </w:r>
+      <w:r>
+        <w:instrText xml:space="preserve"> SEQ Pav._ \* ARABIC </w:instrText>
+      </w:r>
+      <w:r>
+        <w:fldChar w:fldCharType="separate"/>
+      </w:r>
+      <w:r>
+        <w:rPr>
+          <w:noProof/>
+        </w:rPr>
+        <w:t>23</w:t>
+      </w:r>
+      <w:r>
+        <w:fldChar w:fldCharType="end"/>
+      </w:r>
+      <w:r>
+        <w:t xml:space="preserve"> </w:t>
+      </w:r>
+      <w:r>
+        <w:t>Rezervacijos būsenų diagrama</w:t>
+      </w:r>
+    </w:p>
+    <w:p>
+      <w:pPr>
+        <w:ind w:left="360"/>
+        <w:jc w:val="center"/>
+      </w:pPr>
+    </w:p>
+    <w:p>
+      <w:pPr>
         <w:pStyle w:val="Heading4"/>
       </w:pPr>
       <w:r>
@@ -14709,6 +15176,43 @@
           </wp:inline>
         </w:drawing>
       </w:r>
+    </w:p>
+    <w:p>
+      <w:pPr>
+        <w:pStyle w:val="Caption"/>
+        <w:jc w:val="center"/>
+      </w:pPr>
+      <w:r>
+        <w:t xml:space="preserve">Pav.  </w:t>
+      </w:r>
+      <w:r>
+        <w:fldChar w:fldCharType="begin"/>
+      </w:r>
+      <w:r>
+        <w:instrText xml:space="preserve"> SEQ Pav._ \* ARABIC </w:instrText>
+      </w:r>
+      <w:r>
+        <w:fldChar w:fldCharType="separate"/>
+      </w:r>
+      <w:r>
+        <w:rPr>
+          <w:noProof/>
+        </w:rPr>
+        <w:t>24</w:t>
+      </w:r>
+      <w:r>
+        <w:fldChar w:fldCharType="end"/>
+      </w:r>
+      <w:r>
+        <w:t xml:space="preserve"> Pakvietimo būsenų diagrama</w:t>
+      </w:r>
+    </w:p>
+    <w:p>
+      <w:pPr>
+        <w:jc w:val="center"/>
+      </w:pPr>
+      <w:bookmarkStart w:id="4" w:name="_GoBack"/>
+      <w:bookmarkEnd w:id="4"/>
     </w:p>
     <w:sectPr>
       <w:pgSz w:w="11906" w:h="16838"/>
@@ -18070,7 +18574,7 @@
 </file>
 
 <file path=customXml/itemProps1.xml><?xml version="1.0" encoding="utf-8"?>
-<ds:datastoreItem xmlns:ds="http://schemas.openxmlformats.org/officeDocument/2006/customXml" ds:itemID="{F9FB7FB4-DBA1-A34C-899E-2BFBEA0C27F2}">
+<ds:datastoreItem xmlns:ds="http://schemas.openxmlformats.org/officeDocument/2006/customXml" ds:itemID="{A7B44262-6248-1E4E-B318-83027E9D2D90}">
   <ds:schemaRefs>
     <ds:schemaRef ds:uri="http://schemas.openxmlformats.org/officeDocument/2006/bibliography"/>
   </ds:schemaRefs>

</xml_diff>